<commit_message>
minor changes to generic electromechanical systems resume
</commit_message>
<xml_diff>
--- a/Resume_JWiens.docx
+++ b/Resume_JWiens.docx
@@ -1,6 +1,6 @@
 
 <file path=word/document.xml><?xml version="1.0" encoding="utf-8"?>
-<w:document xmlns:wpc="http://schemas.microsoft.com/office/word/2010/wordprocessingCanvas" xmlns:cx="http://schemas.microsoft.com/office/drawing/2014/chartex" xmlns:cx1="http://schemas.microsoft.com/office/drawing/2015/9/8/chartex" xmlns:cx2="http://schemas.microsoft.com/office/drawing/2015/10/21/chartex" xmlns:cx3="http://schemas.microsoft.com/office/drawing/2016/5/9/chartex" xmlns:cx4="http://schemas.microsoft.com/office/drawing/2016/5/10/chartex" xmlns:cx5="http://schemas.microsoft.com/office/drawing/2016/5/11/chartex" xmlns:cx6="http://schemas.microsoft.com/office/drawing/2016/5/12/chartex" xmlns:cx7="http://schemas.microsoft.com/office/drawing/2016/5/13/chartex" xmlns:cx8="http://schemas.microsoft.com/office/drawing/2016/5/14/chartex" xmlns:mc="http://schemas.openxmlformats.org/markup-compatibility/2006" xmlns:aink="http://schemas.microsoft.com/office/drawing/2016/ink" xmlns:am3d="http://schemas.microsoft.com/office/drawing/2017/model3d" xmlns:o="urn:schemas-microsoft-com:office:office" xmlns:r="http://schemas.openxmlformats.org/officeDocument/2006/relationships" xmlns:m="http://schemas.openxmlformats.org/officeDocument/2006/math" xmlns:v="urn:schemas-microsoft-com:vml" xmlns:wp14="http://schemas.microsoft.com/office/word/2010/wordprocessingDrawing" xmlns:wp="http://schemas.openxmlformats.org/drawingml/2006/wordprocessingDrawing" xmlns:w10="urn:schemas-microsoft-com:office:word" xmlns:w="http://schemas.openxmlformats.org/wordprocessingml/2006/main" xmlns:w14="http://schemas.microsoft.com/office/word/2010/wordml" xmlns:w15="http://schemas.microsoft.com/office/word/2012/wordml" xmlns:w16cid="http://schemas.microsoft.com/office/word/2016/wordml/cid" xmlns:w16se="http://schemas.microsoft.com/office/word/2015/wordml/symex" xmlns:wpg="http://schemas.microsoft.com/office/word/2010/wordprocessingGroup" xmlns:wpi="http://schemas.microsoft.com/office/word/2010/wordprocessingInk" xmlns:wne="http://schemas.microsoft.com/office/word/2006/wordml" xmlns:wps="http://schemas.microsoft.com/office/word/2010/wordprocessingShape" mc:Ignorable="w14 w15 w16se w16cid wp14">
+<w:document xmlns:wpc="http://schemas.microsoft.com/office/word/2010/wordprocessingCanvas" xmlns:mc="http://schemas.openxmlformats.org/markup-compatibility/2006" xmlns:o="urn:schemas-microsoft-com:office:office" xmlns:r="http://schemas.openxmlformats.org/officeDocument/2006/relationships" xmlns:m="http://schemas.openxmlformats.org/officeDocument/2006/math" xmlns:v="urn:schemas-microsoft-com:vml" xmlns:wp14="http://schemas.microsoft.com/office/word/2010/wordprocessingDrawing" xmlns:wp="http://schemas.openxmlformats.org/drawingml/2006/wordprocessingDrawing" xmlns:w10="urn:schemas-microsoft-com:office:word" xmlns:w="http://schemas.openxmlformats.org/wordprocessingml/2006/main" xmlns:w14="http://schemas.microsoft.com/office/word/2010/wordml" xmlns:w15="http://schemas.microsoft.com/office/word/2012/wordml" xmlns:wpg="http://schemas.microsoft.com/office/word/2010/wordprocessingGroup" xmlns:wpi="http://schemas.microsoft.com/office/word/2010/wordprocessingInk" xmlns:wne="http://schemas.microsoft.com/office/word/2006/wordml" xmlns:wps="http://schemas.microsoft.com/office/word/2010/wordprocessingShape" mc:Ignorable="w14 w15 wp14">
   <w:body>
     <w:p>
       <w:pPr>
@@ -258,9 +258,15 @@
         </w:numPr>
       </w:pPr>
       <w:r>
+        <w:rPr>
+          <w:b/>
+        </w:rPr>
         <w:t xml:space="preserve">Primary </w:t>
       </w:r>
       <w:r>
+        <w:rPr>
+          <w:b/>
+        </w:rPr>
         <w:t>Focus</w:t>
       </w:r>
       <w:r>
@@ -274,6 +280,8 @@
       <w:r>
         <w:t>Skills</w:t>
       </w:r>
+      <w:bookmarkStart w:id="1" w:name="_GoBack"/>
+      <w:bookmarkEnd w:id="1"/>
     </w:p>
     <w:tbl>
       <w:tblPr>
@@ -1210,8 +1218,6 @@
             </w:r>
           </w:p>
         </w:tc>
-        <w:bookmarkStart w:id="1" w:name="_GoBack"/>
-        <w:bookmarkEnd w:id="1"/>
       </w:tr>
     </w:tbl>
     <w:p>
@@ -1430,7 +1436,7 @@
 </file>
 
 <file path=word/numbering.xml><?xml version="1.0" encoding="utf-8"?>
-<w:numbering xmlns:wpc="http://schemas.microsoft.com/office/word/2010/wordprocessingCanvas" xmlns:cx="http://schemas.microsoft.com/office/drawing/2014/chartex" xmlns:cx1="http://schemas.microsoft.com/office/drawing/2015/9/8/chartex" xmlns:cx2="http://schemas.microsoft.com/office/drawing/2015/10/21/chartex" xmlns:cx3="http://schemas.microsoft.com/office/drawing/2016/5/9/chartex" xmlns:cx4="http://schemas.microsoft.com/office/drawing/2016/5/10/chartex" xmlns:cx5="http://schemas.microsoft.com/office/drawing/2016/5/11/chartex" xmlns:cx6="http://schemas.microsoft.com/office/drawing/2016/5/12/chartex" xmlns:cx7="http://schemas.microsoft.com/office/drawing/2016/5/13/chartex" xmlns:cx8="http://schemas.microsoft.com/office/drawing/2016/5/14/chartex" xmlns:mc="http://schemas.openxmlformats.org/markup-compatibility/2006" xmlns:aink="http://schemas.microsoft.com/office/drawing/2016/ink" xmlns:am3d="http://schemas.microsoft.com/office/drawing/2017/model3d" xmlns:o="urn:schemas-microsoft-com:office:office" xmlns:r="http://schemas.openxmlformats.org/officeDocument/2006/relationships" xmlns:m="http://schemas.openxmlformats.org/officeDocument/2006/math" xmlns:v="urn:schemas-microsoft-com:vml" xmlns:wp14="http://schemas.microsoft.com/office/word/2010/wordprocessingDrawing" xmlns:wp="http://schemas.openxmlformats.org/drawingml/2006/wordprocessingDrawing" xmlns:w10="urn:schemas-microsoft-com:office:word" xmlns:w="http://schemas.openxmlformats.org/wordprocessingml/2006/main" xmlns:w14="http://schemas.microsoft.com/office/word/2010/wordml" xmlns:w15="http://schemas.microsoft.com/office/word/2012/wordml" xmlns:w16cid="http://schemas.microsoft.com/office/word/2016/wordml/cid" xmlns:w16se="http://schemas.microsoft.com/office/word/2015/wordml/symex" xmlns:wpg="http://schemas.microsoft.com/office/word/2010/wordprocessingGroup" xmlns:wpi="http://schemas.microsoft.com/office/word/2010/wordprocessingInk" xmlns:wne="http://schemas.microsoft.com/office/word/2006/wordml" xmlns:wps="http://schemas.microsoft.com/office/word/2010/wordprocessingShape" mc:Ignorable="w14 w15 w16se w16cid wp14">
+<w:numbering xmlns:wpc="http://schemas.microsoft.com/office/word/2010/wordprocessingCanvas" xmlns:mc="http://schemas.openxmlformats.org/markup-compatibility/2006" xmlns:o="urn:schemas-microsoft-com:office:office" xmlns:r="http://schemas.openxmlformats.org/officeDocument/2006/relationships" xmlns:m="http://schemas.openxmlformats.org/officeDocument/2006/math" xmlns:v="urn:schemas-microsoft-com:vml" xmlns:wp14="http://schemas.microsoft.com/office/word/2010/wordprocessingDrawing" xmlns:wp="http://schemas.openxmlformats.org/drawingml/2006/wordprocessingDrawing" xmlns:w10="urn:schemas-microsoft-com:office:word" xmlns:w="http://schemas.openxmlformats.org/wordprocessingml/2006/main" xmlns:w14="http://schemas.microsoft.com/office/word/2010/wordml" xmlns:w15="http://schemas.microsoft.com/office/word/2012/wordml" xmlns:wpg="http://schemas.microsoft.com/office/word/2010/wordprocessingGroup" xmlns:wpi="http://schemas.microsoft.com/office/word/2010/wordprocessingInk" xmlns:wne="http://schemas.microsoft.com/office/word/2006/wordml" xmlns:wps="http://schemas.microsoft.com/office/word/2010/wordprocessingShape" mc:Ignorable="w14 w15 wp14">
   <w:abstractNum w:abstractNumId="0" w15:restartNumberingAfterBreak="0">
     <w:nsid w:val="004C02CA"/>
     <w:multiLevelType w:val="hybridMultilevel"/>
@@ -4449,7 +4455,7 @@
 </file>
 
 <file path=word/styles.xml><?xml version="1.0" encoding="utf-8"?>
-<w:styles xmlns:mc="http://schemas.openxmlformats.org/markup-compatibility/2006" xmlns:r="http://schemas.openxmlformats.org/officeDocument/2006/relationships" xmlns:w="http://schemas.openxmlformats.org/wordprocessingml/2006/main" xmlns:w14="http://schemas.microsoft.com/office/word/2010/wordml" xmlns:w15="http://schemas.microsoft.com/office/word/2012/wordml" xmlns:w16cid="http://schemas.microsoft.com/office/word/2016/wordml/cid" xmlns:w16se="http://schemas.microsoft.com/office/word/2015/wordml/symex" mc:Ignorable="w14 w15 w16se w16cid">
+<w:styles xmlns:mc="http://schemas.openxmlformats.org/markup-compatibility/2006" xmlns:r="http://schemas.openxmlformats.org/officeDocument/2006/relationships" xmlns:w="http://schemas.openxmlformats.org/wordprocessingml/2006/main" xmlns:w14="http://schemas.microsoft.com/office/word/2010/wordml" xmlns:w15="http://schemas.microsoft.com/office/word/2012/wordml" mc:Ignorable="w14 w15">
   <w:docDefaults>
     <w:rPrDefault>
       <w:rPr>
@@ -4465,7 +4471,7 @@
       </w:pPr>
     </w:pPrDefault>
   </w:docDefaults>
-  <w:latentStyles w:defLockedState="0" w:defUIPriority="99" w:defSemiHidden="0" w:defUnhideWhenUsed="0" w:defQFormat="0" w:count="375">
+  <w:latentStyles w:defLockedState="0" w:defUIPriority="99" w:defSemiHidden="0" w:defUnhideWhenUsed="0" w:defQFormat="0" w:count="371">
     <w:lsdException w:name="Normal" w:uiPriority="0" w:qFormat="1"/>
     <w:lsdException w:name="heading 1" w:uiPriority="9" w:qFormat="1"/>
     <w:lsdException w:name="heading 2" w:semiHidden="1" w:uiPriority="9" w:unhideWhenUsed="1" w:qFormat="1"/>
@@ -4837,10 +4843,6 @@
     <w:lsdException w:name="List Table 5 Dark Accent 6" w:uiPriority="50"/>
     <w:lsdException w:name="List Table 6 Colorful Accent 6" w:uiPriority="51"/>
     <w:lsdException w:name="List Table 7 Colorful Accent 6" w:uiPriority="52"/>
-    <w:lsdException w:name="Mention" w:semiHidden="1" w:unhideWhenUsed="1"/>
-    <w:lsdException w:name="Smart Hyperlink" w:semiHidden="1" w:unhideWhenUsed="1"/>
-    <w:lsdException w:name="Hashtag" w:semiHidden="1" w:unhideWhenUsed="1"/>
-    <w:lsdException w:name="Unresolved Mention" w:semiHidden="1" w:unhideWhenUsed="1"/>
   </w:latentStyles>
   <w:style w:type="paragraph" w:default="1" w:styleId="Normal">
     <w:name w:val="Normal"/>
@@ -5060,7 +5062,7 @@
       <w:color w:val="404040" w:themeColor="text1" w:themeTint="BF"/>
     </w:rPr>
   </w:style>
-  <w:style w:type="character" w:styleId="UnresolvedMention">
+  <w:style w:type="character" w:customStyle="1" w:styleId="UnresolvedMention">
     <w:name w:val="Unresolved Mention"/>
     <w:basedOn w:val="DefaultParagraphFont"/>
     <w:uiPriority w:val="99"/>
@@ -5351,7 +5353,7 @@
 </file>
 
 <file path=customXml/itemProps1.xml><?xml version="1.0" encoding="utf-8"?>
-<ds:datastoreItem xmlns:ds="http://schemas.openxmlformats.org/officeDocument/2006/customXml" ds:itemID="{43FB4490-59CB-474A-B069-8DE589590C36}">
+<ds:datastoreItem xmlns:ds="http://schemas.openxmlformats.org/officeDocument/2006/customXml" ds:itemID="{DC69ADDD-C5B9-46EE-B741-C535F10B4077}">
   <ds:schemaRefs>
     <ds:schemaRef ds:uri="http://schemas.openxmlformats.org/officeDocument/2006/bibliography"/>
   </ds:schemaRefs>

</xml_diff>

<commit_message>
Added Dr. prefix to Dr. Stalford's reference line
</commit_message>
<xml_diff>
--- a/Resume_JWiens.docx
+++ b/Resume_JWiens.docx
@@ -1360,8 +1360,6 @@
       <w:r>
         <w:t>s</w:t>
       </w:r>
-      <w:bookmarkStart w:id="1" w:name="_GoBack"/>
-      <w:bookmarkEnd w:id="1"/>
       <w:r>
         <w:t xml:space="preserve"> IBA, North America; (571) 250-5831; </w:t>
       </w:r>
@@ -1414,6 +1412,11 @@
           <w:numId w:val="25"/>
         </w:numPr>
       </w:pPr>
+      <w:r>
+        <w:t xml:space="preserve">Dr. </w:t>
+      </w:r>
+      <w:bookmarkStart w:id="1" w:name="_GoBack"/>
+      <w:bookmarkEnd w:id="1"/>
       <w:r>
         <w:t>Harold Stalford – Professor, OU AME, Norman</w:t>
       </w:r>
@@ -5359,7 +5362,7 @@
 </file>
 
 <file path=customXml/itemProps1.xml><?xml version="1.0" encoding="utf-8"?>
-<ds:datastoreItem xmlns:ds="http://schemas.openxmlformats.org/officeDocument/2006/customXml" ds:itemID="{7B179913-1DED-4AAE-95FB-32214631004F}">
+<ds:datastoreItem xmlns:ds="http://schemas.openxmlformats.org/officeDocument/2006/customXml" ds:itemID="{AA55BAA7-A492-44B7-87B4-87D7609FA191}">
   <ds:schemaRefs>
     <ds:schemaRef ds:uri="http://schemas.openxmlformats.org/officeDocument/2006/bibliography"/>
   </ds:schemaRefs>

</xml_diff>

<commit_message>
minor changes, added reference line, bolded 'Primary Focus'
</commit_message>
<xml_diff>
--- a/Resume_JWiens.docx
+++ b/Resume_JWiens.docx
@@ -257,12 +257,20 @@
           <w:numId w:val="25"/>
         </w:numPr>
       </w:pPr>
-      <w:r>
+      <w:bookmarkStart w:id="1" w:name="_GoBack"/>
+      <w:r>
+        <w:rPr>
+          <w:b/>
+        </w:rPr>
         <w:t xml:space="preserve">Primary </w:t>
       </w:r>
       <w:r>
+        <w:rPr>
+          <w:b/>
+        </w:rPr>
         <w:t>Focus</w:t>
       </w:r>
+      <w:bookmarkEnd w:id="1"/>
       <w:r>
         <w:t>: Electromechanical Systems</w:t>
       </w:r>
@@ -1210,8 +1218,6 @@
             </w:r>
           </w:p>
         </w:tc>
-        <w:bookmarkStart w:id="1" w:name="_GoBack"/>
-        <w:bookmarkEnd w:id="1"/>
       </w:tr>
     </w:tbl>
     <w:p>
@@ -1401,6 +1407,11 @@
           <w:ilvl w:val="0"/>
           <w:numId w:val="25"/>
         </w:numPr>
+        <w:rPr>
+          <w:rStyle w:val="Hyperlink"/>
+          <w:color w:val="00000A"/>
+          <w:u w:val="none"/>
+        </w:rPr>
       </w:pPr>
       <w:r>
         <w:t>Harold Stalford – Professor, OU AME, Norman</w:t>
@@ -1416,6 +1427,18 @@
           <w:t>stalford@ou.edu</w:t>
         </w:r>
       </w:hyperlink>
+    </w:p>
+    <w:p>
+      <w:pPr>
+        <w:pStyle w:val="ListParagraph"/>
+        <w:numPr>
+          <w:ilvl w:val="0"/>
+          <w:numId w:val="25"/>
+        </w:numPr>
+      </w:pPr>
+      <w:r>
+        <w:t>See LinkedIn projects and SlideShare presentations for examples of some things listed above.</w:t>
+      </w:r>
     </w:p>
     <w:sectPr>
       <w:type w:val="continuous"/>
@@ -5351,7 +5374,7 @@
 </file>
 
 <file path=customXml/itemProps1.xml><?xml version="1.0" encoding="utf-8"?>
-<ds:datastoreItem xmlns:ds="http://schemas.openxmlformats.org/officeDocument/2006/customXml" ds:itemID="{43FB4490-59CB-474A-B069-8DE589590C36}">
+<ds:datastoreItem xmlns:ds="http://schemas.openxmlformats.org/officeDocument/2006/customXml" ds:itemID="{5153A502-C9D6-4F36-A276-EACFE165A2AD}">
   <ds:schemaRefs>
     <ds:schemaRef ds:uri="http://schemas.openxmlformats.org/officeDocument/2006/bibliography"/>
   </ds:schemaRefs>

</xml_diff>

<commit_message>
Finished both resume and cover letter
</commit_message>
<xml_diff>
--- a/Resume_JWiens.docx
+++ b/Resume_JWiens.docx
@@ -257,7 +257,6 @@
           <w:numId w:val="25"/>
         </w:numPr>
       </w:pPr>
-      <w:bookmarkStart w:id="1" w:name="_GoBack"/>
       <w:r>
         <w:rPr>
           <w:b/>
@@ -270,9 +269,11 @@
         </w:rPr>
         <w:t>Focus</w:t>
       </w:r>
-      <w:bookmarkEnd w:id="1"/>
       <w:r>
         <w:t>: Electromechanical Systems</w:t>
+      </w:r>
+      <w:r>
+        <w:t xml:space="preserve"> &amp; Project Management</w:t>
       </w:r>
     </w:p>
     <w:p>
@@ -414,7 +415,7 @@
               </w:numPr>
             </w:pPr>
             <w:r>
-              <w:t>Fabrication/Installation of Cable &amp; Wiring</w:t>
+              <w:t>Rapid Prototyping</w:t>
             </w:r>
           </w:p>
           <w:p>
@@ -426,13 +427,7 @@
               </w:numPr>
             </w:pPr>
             <w:r>
-              <w:t>CAD</w:t>
-            </w:r>
-            <w:r>
-              <w:t xml:space="preserve"> </w:t>
-            </w:r>
-            <w:r>
-              <w:t>(Solidworks/Autodesk)</w:t>
+              <w:t>Fabrication/Installation of Cable &amp; Wiring</w:t>
             </w:r>
           </w:p>
           <w:p>
@@ -444,8 +439,16 @@
               </w:numPr>
             </w:pPr>
             <w:r>
-              <w:t>Finite Element Analysis</w:t>
-            </w:r>
+              <w:t>CAD</w:t>
+            </w:r>
+            <w:r>
+              <w:t xml:space="preserve"> </w:t>
+            </w:r>
+            <w:r>
+              <w:t>(Solidworks/Autodesk)</w:t>
+            </w:r>
+            <w:bookmarkStart w:id="1" w:name="_GoBack"/>
+            <w:bookmarkEnd w:id="1"/>
           </w:p>
         </w:tc>
         <w:tc>
@@ -485,7 +488,7 @@
               </w:numPr>
             </w:pPr>
             <w:r>
-              <w:t>MATLAB</w:t>
+              <w:t>VBA in Excel</w:t>
             </w:r>
           </w:p>
           <w:p>
@@ -497,7 +500,7 @@
               </w:numPr>
             </w:pPr>
             <w:r>
-              <w:t>LabVIEW (Former CLAD)</w:t>
+              <w:t>MATLAB</w:t>
             </w:r>
           </w:p>
           <w:p>
@@ -5374,7 +5377,7 @@
 </file>
 
 <file path=customXml/itemProps1.xml><?xml version="1.0" encoding="utf-8"?>
-<ds:datastoreItem xmlns:ds="http://schemas.openxmlformats.org/officeDocument/2006/customXml" ds:itemID="{5153A502-C9D6-4F36-A276-EACFE165A2AD}">
+<ds:datastoreItem xmlns:ds="http://schemas.openxmlformats.org/officeDocument/2006/customXml" ds:itemID="{3BB7BFD4-8552-40BC-B2C9-28059DA21051}">
   <ds:schemaRefs>
     <ds:schemaRef ds:uri="http://schemas.openxmlformats.org/officeDocument/2006/bibliography"/>
   </ds:schemaRefs>

</xml_diff>

<commit_message>
removed temporary doc that was never deleted
</commit_message>
<xml_diff>
--- a/Resume_JWiens.docx
+++ b/Resume_JWiens.docx
@@ -9,6 +9,8 @@
           <w:b w:val="0"/>
         </w:rPr>
       </w:pPr>
+      <w:bookmarkStart w:id="0" w:name="_GoBack"/>
+      <w:bookmarkEnd w:id="0"/>
       <w:r>
         <w:t>Joshua R. Wiens</w:t>
       </w:r>
@@ -86,7 +88,7 @@
             </w:r>
           </w:p>
         </w:tc>
-        <w:bookmarkStart w:id="0" w:name="_Hlk506415095"/>
+        <w:bookmarkStart w:id="1" w:name="_Hlk506415095"/>
         <w:tc>
           <w:tcPr>
             <w:tcW w:w="4145" w:type="dxa"/>
@@ -126,7 +128,7 @@
               </w:rPr>
               <w:fldChar w:fldCharType="end"/>
             </w:r>
-            <w:bookmarkEnd w:id="0"/>
+            <w:bookmarkEnd w:id="1"/>
           </w:p>
         </w:tc>
       </w:tr>
@@ -257,7 +259,6 @@
           <w:numId w:val="25"/>
         </w:numPr>
       </w:pPr>
-      <w:bookmarkStart w:id="1" w:name="_GoBack"/>
       <w:r>
         <w:rPr>
           <w:b/>
@@ -270,7 +271,6 @@
         </w:rPr>
         <w:t>Focus</w:t>
       </w:r>
-      <w:bookmarkEnd w:id="1"/>
       <w:r>
         <w:t>: Electromechanical Systems</w:t>
       </w:r>
@@ -5374,7 +5374,7 @@
 </file>
 
 <file path=customXml/itemProps1.xml><?xml version="1.0" encoding="utf-8"?>
-<ds:datastoreItem xmlns:ds="http://schemas.openxmlformats.org/officeDocument/2006/customXml" ds:itemID="{5153A502-C9D6-4F36-A276-EACFE165A2AD}">
+<ds:datastoreItem xmlns:ds="http://schemas.openxmlformats.org/officeDocument/2006/customXml" ds:itemID="{92AA0772-B074-49DF-9F89-93B98E243D50}">
   <ds:schemaRefs>
     <ds:schemaRef ds:uri="http://schemas.openxmlformats.org/officeDocument/2006/bibliography"/>
   </ds:schemaRefs>

</xml_diff>

<commit_message>
Finished changes for medical device focus
</commit_message>
<xml_diff>
--- a/Resume_JWiens.docx
+++ b/Resume_JWiens.docx
@@ -9,8 +9,6 @@
           <w:b w:val="0"/>
         </w:rPr>
       </w:pPr>
-      <w:bookmarkStart w:id="0" w:name="_GoBack"/>
-      <w:bookmarkEnd w:id="0"/>
       <w:r>
         <w:t>Joshua R. Wiens</w:t>
       </w:r>
@@ -88,7 +86,7 @@
             </w:r>
           </w:p>
         </w:tc>
-        <w:bookmarkStart w:id="1" w:name="_Hlk506415095"/>
+        <w:bookmarkStart w:id="0" w:name="_Hlk506415095"/>
         <w:tc>
           <w:tcPr>
             <w:tcW w:w="4145" w:type="dxa"/>
@@ -128,7 +126,7 @@
               </w:rPr>
               <w:fldChar w:fldCharType="end"/>
             </w:r>
-            <w:bookmarkEnd w:id="1"/>
+            <w:bookmarkEnd w:id="0"/>
           </w:p>
         </w:tc>
       </w:tr>
@@ -272,7 +270,10 @@
         <w:t>Focus</w:t>
       </w:r>
       <w:r>
-        <w:t>: Electromechanical Systems</w:t>
+        <w:t xml:space="preserve">: </w:t>
+      </w:r>
+      <w:r>
+        <w:t>Service Engineering</w:t>
       </w:r>
     </w:p>
     <w:p>
@@ -322,10 +323,7 @@
               <w:outlineLvl w:val="1"/>
             </w:pPr>
             <w:r>
-              <w:t>Hardware/</w:t>
-            </w:r>
-            <w:r>
-              <w:t>Design</w:t>
+              <w:t>Troubleshooting/Repair</w:t>
             </w:r>
           </w:p>
         </w:tc>
@@ -339,7 +337,7 @@
               <w:outlineLvl w:val="1"/>
             </w:pPr>
             <w:r>
-              <w:t>Programming/Scripting</w:t>
+              <w:t>Medical Devices</w:t>
             </w:r>
           </w:p>
         </w:tc>
@@ -375,7 +373,34 @@
               </w:numPr>
             </w:pPr>
             <w:r>
-              <w:t>Control of Electromechanical Devices</w:t>
+              <w:t>Elec</w:t>
+            </w:r>
+            <w:r>
+              <w:t>trical Troubleshooting</w:t>
+            </w:r>
+          </w:p>
+          <w:p>
+            <w:pPr>
+              <w:pStyle w:val="ListParagraph"/>
+              <w:numPr>
+                <w:ilvl w:val="0"/>
+                <w:numId w:val="25"/>
+              </w:numPr>
+            </w:pPr>
+            <w:r>
+              <w:t>Multimeter</w:t>
+            </w:r>
+          </w:p>
+          <w:p>
+            <w:pPr>
+              <w:pStyle w:val="ListParagraph"/>
+              <w:numPr>
+                <w:ilvl w:val="0"/>
+                <w:numId w:val="25"/>
+              </w:numPr>
+            </w:pPr>
+            <w:r>
+              <w:t>Oscilloscope</w:t>
             </w:r>
           </w:p>
           <w:p>
@@ -387,7 +412,7 @@
               </w:numPr>
             </w:pPr>
             <w:r>
-              <w:t>Electrical Troubleshooting w/ Tools</w:t>
+              <w:t>Fabrication/Installation of Cable &amp; Wiring</w:t>
             </w:r>
           </w:p>
           <w:p>
@@ -399,10 +424,7 @@
               </w:numPr>
             </w:pPr>
             <w:r>
-              <w:t xml:space="preserve">Extrusion </w:t>
-            </w:r>
-            <w:r>
-              <w:t>3D Printing</w:t>
+              <w:t>Soldering</w:t>
             </w:r>
           </w:p>
           <w:p>
@@ -414,37 +436,7 @@
               </w:numPr>
             </w:pPr>
             <w:r>
-              <w:t>Fabrication/Installation of Cable &amp; Wiring</w:t>
-            </w:r>
-          </w:p>
-          <w:p>
-            <w:pPr>
-              <w:pStyle w:val="ListParagraph"/>
-              <w:numPr>
-                <w:ilvl w:val="0"/>
-                <w:numId w:val="4"/>
-              </w:numPr>
-            </w:pPr>
-            <w:r>
-              <w:t>CAD</w:t>
-            </w:r>
-            <w:r>
-              <w:t xml:space="preserve"> </w:t>
-            </w:r>
-            <w:r>
-              <w:t>(Solidworks/Autodesk)</w:t>
-            </w:r>
-          </w:p>
-          <w:p>
-            <w:pPr>
-              <w:pStyle w:val="ListParagraph"/>
-              <w:numPr>
-                <w:ilvl w:val="0"/>
-                <w:numId w:val="4"/>
-              </w:numPr>
-            </w:pPr>
-            <w:r>
-              <w:t>Finite Element Analysis</w:t>
+              <w:t>Serial communication diagnostics</w:t>
             </w:r>
           </w:p>
         </w:tc>
@@ -457,11 +449,11 @@
               <w:pStyle w:val="ListParagraph"/>
               <w:numPr>
                 <w:ilvl w:val="0"/>
-                <w:numId w:val="7"/>
+                <w:numId w:val="4"/>
               </w:numPr>
             </w:pPr>
             <w:r>
-              <w:t>C/C++</w:t>
+              <w:t>Preventative Maintenance</w:t>
             </w:r>
           </w:p>
           <w:p>
@@ -469,11 +461,11 @@
               <w:pStyle w:val="ListParagraph"/>
               <w:numPr>
                 <w:ilvl w:val="0"/>
-                <w:numId w:val="7"/>
+                <w:numId w:val="4"/>
               </w:numPr>
             </w:pPr>
             <w:r>
-              <w:t>Python 3</w:t>
+              <w:t>Diagnostics/Repair/Installation</w:t>
             </w:r>
           </w:p>
           <w:p>
@@ -481,11 +473,23 @@
               <w:pStyle w:val="ListParagraph"/>
               <w:numPr>
                 <w:ilvl w:val="0"/>
-                <w:numId w:val="7"/>
+                <w:numId w:val="25"/>
               </w:numPr>
             </w:pPr>
             <w:r>
-              <w:t>MATLAB</w:t>
+              <w:t xml:space="preserve">Proton Therapy </w:t>
+            </w:r>
+            <w:r>
+              <w:t>S</w:t>
+            </w:r>
+            <w:r>
+              <w:t>ubs</w:t>
+            </w:r>
+            <w:r>
+              <w:t>ystem</w:t>
+            </w:r>
+            <w:r>
+              <w:t>s</w:t>
             </w:r>
           </w:p>
           <w:p>
@@ -493,11 +497,11 @@
               <w:pStyle w:val="ListParagraph"/>
               <w:numPr>
                 <w:ilvl w:val="0"/>
-                <w:numId w:val="7"/>
+                <w:numId w:val="25"/>
               </w:numPr>
             </w:pPr>
             <w:r>
-              <w:t>LabVIEW (Former CLAD)</w:t>
+              <w:t>Particle Accelerators</w:t>
             </w:r>
           </w:p>
           <w:p>
@@ -505,11 +509,11 @@
               <w:pStyle w:val="ListParagraph"/>
               <w:numPr>
                 <w:ilvl w:val="0"/>
-                <w:numId w:val="7"/>
+                <w:numId w:val="25"/>
               </w:numPr>
             </w:pPr>
             <w:r>
-              <w:t>Embedded Digital Control</w:t>
+              <w:t>High Power Magnet Systems</w:t>
             </w:r>
           </w:p>
           <w:p>
@@ -517,11 +521,13 @@
               <w:pStyle w:val="ListParagraph"/>
               <w:numPr>
                 <w:ilvl w:val="0"/>
-                <w:numId w:val="7"/>
+                <w:numId w:val="25"/>
               </w:numPr>
             </w:pPr>
-            <w:r>
-              <w:t>Data Acquisition &amp; Processing</w:t>
+            <w:bookmarkStart w:id="1" w:name="_GoBack"/>
+            <w:bookmarkEnd w:id="1"/>
+            <w:r>
+              <w:t>X-Ray Imaging Systems</w:t>
             </w:r>
           </w:p>
         </w:tc>
@@ -1907,6 +1913,119 @@
     </w:lvl>
   </w:abstractNum>
   <w:abstractNum w:abstractNumId="4" w15:restartNumberingAfterBreak="0">
+    <w:nsid w:val="090E06C5"/>
+    <w:multiLevelType w:val="hybridMultilevel"/>
+    <w:tmpl w:val="AAF401FE"/>
+    <w:lvl w:ilvl="0" w:tplc="04090001">
+      <w:start w:val="1"/>
+      <w:numFmt w:val="bullet"/>
+      <w:lvlText w:val=""/>
+      <w:lvlJc w:val="left"/>
+      <w:pPr>
+        <w:ind w:left="360" w:hanging="360"/>
+      </w:pPr>
+      <w:rPr>
+        <w:rFonts w:ascii="Symbol" w:hAnsi="Symbol" w:hint="default"/>
+      </w:rPr>
+    </w:lvl>
+    <w:lvl w:ilvl="1" w:tplc="04090003">
+      <w:start w:val="1"/>
+      <w:numFmt w:val="bullet"/>
+      <w:lvlText w:val="o"/>
+      <w:lvlJc w:val="left"/>
+      <w:pPr>
+        <w:ind w:left="1080" w:hanging="360"/>
+      </w:pPr>
+      <w:rPr>
+        <w:rFonts w:ascii="Courier New" w:hAnsi="Courier New" w:cs="Courier New" w:hint="default"/>
+      </w:rPr>
+    </w:lvl>
+    <w:lvl w:ilvl="2" w:tplc="04090005" w:tentative="1">
+      <w:start w:val="1"/>
+      <w:numFmt w:val="bullet"/>
+      <w:lvlText w:val=""/>
+      <w:lvlJc w:val="left"/>
+      <w:pPr>
+        <w:ind w:left="2340" w:hanging="360"/>
+      </w:pPr>
+      <w:rPr>
+        <w:rFonts w:ascii="Wingdings" w:hAnsi="Wingdings" w:hint="default"/>
+      </w:rPr>
+    </w:lvl>
+    <w:lvl w:ilvl="3" w:tplc="04090001" w:tentative="1">
+      <w:start w:val="1"/>
+      <w:numFmt w:val="bullet"/>
+      <w:lvlText w:val=""/>
+      <w:lvlJc w:val="left"/>
+      <w:pPr>
+        <w:ind w:left="3060" w:hanging="360"/>
+      </w:pPr>
+      <w:rPr>
+        <w:rFonts w:ascii="Symbol" w:hAnsi="Symbol" w:hint="default"/>
+      </w:rPr>
+    </w:lvl>
+    <w:lvl w:ilvl="4" w:tplc="04090003" w:tentative="1">
+      <w:start w:val="1"/>
+      <w:numFmt w:val="bullet"/>
+      <w:lvlText w:val="o"/>
+      <w:lvlJc w:val="left"/>
+      <w:pPr>
+        <w:ind w:left="3780" w:hanging="360"/>
+      </w:pPr>
+      <w:rPr>
+        <w:rFonts w:ascii="Courier New" w:hAnsi="Courier New" w:cs="Courier New" w:hint="default"/>
+      </w:rPr>
+    </w:lvl>
+    <w:lvl w:ilvl="5" w:tplc="04090005" w:tentative="1">
+      <w:start w:val="1"/>
+      <w:numFmt w:val="bullet"/>
+      <w:lvlText w:val=""/>
+      <w:lvlJc w:val="left"/>
+      <w:pPr>
+        <w:ind w:left="4500" w:hanging="360"/>
+      </w:pPr>
+      <w:rPr>
+        <w:rFonts w:ascii="Wingdings" w:hAnsi="Wingdings" w:hint="default"/>
+      </w:rPr>
+    </w:lvl>
+    <w:lvl w:ilvl="6" w:tplc="04090001" w:tentative="1">
+      <w:start w:val="1"/>
+      <w:numFmt w:val="bullet"/>
+      <w:lvlText w:val=""/>
+      <w:lvlJc w:val="left"/>
+      <w:pPr>
+        <w:ind w:left="5220" w:hanging="360"/>
+      </w:pPr>
+      <w:rPr>
+        <w:rFonts w:ascii="Symbol" w:hAnsi="Symbol" w:hint="default"/>
+      </w:rPr>
+    </w:lvl>
+    <w:lvl w:ilvl="7" w:tplc="04090003" w:tentative="1">
+      <w:start w:val="1"/>
+      <w:numFmt w:val="bullet"/>
+      <w:lvlText w:val="o"/>
+      <w:lvlJc w:val="left"/>
+      <w:pPr>
+        <w:ind w:left="5940" w:hanging="360"/>
+      </w:pPr>
+      <w:rPr>
+        <w:rFonts w:ascii="Courier New" w:hAnsi="Courier New" w:cs="Courier New" w:hint="default"/>
+      </w:rPr>
+    </w:lvl>
+    <w:lvl w:ilvl="8" w:tplc="04090005" w:tentative="1">
+      <w:start w:val="1"/>
+      <w:numFmt w:val="bullet"/>
+      <w:lvlText w:val=""/>
+      <w:lvlJc w:val="left"/>
+      <w:pPr>
+        <w:ind w:left="6660" w:hanging="360"/>
+      </w:pPr>
+      <w:rPr>
+        <w:rFonts w:ascii="Wingdings" w:hAnsi="Wingdings" w:hint="default"/>
+      </w:rPr>
+    </w:lvl>
+  </w:abstractNum>
+  <w:abstractNum w:abstractNumId="5" w15:restartNumberingAfterBreak="0">
     <w:nsid w:val="0AE3518C"/>
     <w:multiLevelType w:val="hybridMultilevel"/>
     <w:tmpl w:val="5BEE4AEC"/>
@@ -2019,7 +2138,7 @@
       </w:rPr>
     </w:lvl>
   </w:abstractNum>
-  <w:abstractNum w:abstractNumId="5" w15:restartNumberingAfterBreak="0">
+  <w:abstractNum w:abstractNumId="6" w15:restartNumberingAfterBreak="0">
     <w:nsid w:val="0C9D21FE"/>
     <w:multiLevelType w:val="hybridMultilevel"/>
     <w:tmpl w:val="7A98B49A"/>
@@ -2132,7 +2251,7 @@
       </w:rPr>
     </w:lvl>
   </w:abstractNum>
-  <w:abstractNum w:abstractNumId="6" w15:restartNumberingAfterBreak="0">
+  <w:abstractNum w:abstractNumId="7" w15:restartNumberingAfterBreak="0">
     <w:nsid w:val="0CCD4808"/>
     <w:multiLevelType w:val="hybridMultilevel"/>
     <w:tmpl w:val="4CEC7F4E"/>
@@ -2245,7 +2364,7 @@
       </w:rPr>
     </w:lvl>
   </w:abstractNum>
-  <w:abstractNum w:abstractNumId="7" w15:restartNumberingAfterBreak="0">
+  <w:abstractNum w:abstractNumId="8" w15:restartNumberingAfterBreak="0">
     <w:nsid w:val="11D54D1C"/>
     <w:multiLevelType w:val="hybridMultilevel"/>
     <w:tmpl w:val="C65A0014"/>
@@ -2358,10 +2477,10 @@
       </w:rPr>
     </w:lvl>
   </w:abstractNum>
-  <w:abstractNum w:abstractNumId="8" w15:restartNumberingAfterBreak="0">
+  <w:abstractNum w:abstractNumId="9" w15:restartNumberingAfterBreak="0">
     <w:nsid w:val="24A17DD4"/>
     <w:multiLevelType w:val="hybridMultilevel"/>
-    <w:tmpl w:val="D3BA2678"/>
+    <w:tmpl w:val="E6D4ECD6"/>
     <w:lvl w:ilvl="0" w:tplc="74F8E084">
       <w:numFmt w:val="bullet"/>
       <w:lvlText w:val="-"/>
@@ -2470,7 +2589,7 @@
       </w:rPr>
     </w:lvl>
   </w:abstractNum>
-  <w:abstractNum w:abstractNumId="9" w15:restartNumberingAfterBreak="0">
+  <w:abstractNum w:abstractNumId="10" w15:restartNumberingAfterBreak="0">
     <w:nsid w:val="2CB55483"/>
     <w:multiLevelType w:val="hybridMultilevel"/>
     <w:tmpl w:val="CEA8B040"/>
@@ -2583,7 +2702,7 @@
       </w:rPr>
     </w:lvl>
   </w:abstractNum>
-  <w:abstractNum w:abstractNumId="10" w15:restartNumberingAfterBreak="0">
+  <w:abstractNum w:abstractNumId="11" w15:restartNumberingAfterBreak="0">
     <w:nsid w:val="2D747578"/>
     <w:multiLevelType w:val="hybridMultilevel"/>
     <w:tmpl w:val="09D8DD6C"/>
@@ -2695,7 +2814,7 @@
       </w:rPr>
     </w:lvl>
   </w:abstractNum>
-  <w:abstractNum w:abstractNumId="11" w15:restartNumberingAfterBreak="0">
+  <w:abstractNum w:abstractNumId="12" w15:restartNumberingAfterBreak="0">
     <w:nsid w:val="2F0C0B4A"/>
     <w:multiLevelType w:val="hybridMultilevel"/>
     <w:tmpl w:val="771278CC"/>
@@ -2808,7 +2927,7 @@
       </w:rPr>
     </w:lvl>
   </w:abstractNum>
-  <w:abstractNum w:abstractNumId="12" w15:restartNumberingAfterBreak="0">
+  <w:abstractNum w:abstractNumId="13" w15:restartNumberingAfterBreak="0">
     <w:nsid w:val="2FDD62CD"/>
     <w:multiLevelType w:val="hybridMultilevel"/>
     <w:tmpl w:val="08060E08"/>
@@ -2921,7 +3040,7 @@
       </w:rPr>
     </w:lvl>
   </w:abstractNum>
-  <w:abstractNum w:abstractNumId="13" w15:restartNumberingAfterBreak="0">
+  <w:abstractNum w:abstractNumId="14" w15:restartNumberingAfterBreak="0">
     <w:nsid w:val="3506640E"/>
     <w:multiLevelType w:val="hybridMultilevel"/>
     <w:tmpl w:val="7B9ED038"/>
@@ -3034,7 +3153,7 @@
       </w:rPr>
     </w:lvl>
   </w:abstractNum>
-  <w:abstractNum w:abstractNumId="14" w15:restartNumberingAfterBreak="0">
+  <w:abstractNum w:abstractNumId="15" w15:restartNumberingAfterBreak="0">
     <w:nsid w:val="3EB312E8"/>
     <w:multiLevelType w:val="hybridMultilevel"/>
     <w:tmpl w:val="1F36AA7A"/>
@@ -3147,7 +3266,7 @@
       </w:rPr>
     </w:lvl>
   </w:abstractNum>
-  <w:abstractNum w:abstractNumId="15" w15:restartNumberingAfterBreak="0">
+  <w:abstractNum w:abstractNumId="16" w15:restartNumberingAfterBreak="0">
     <w:nsid w:val="47804EC1"/>
     <w:multiLevelType w:val="hybridMultilevel"/>
     <w:tmpl w:val="23BAEC3E"/>
@@ -3260,7 +3379,7 @@
       </w:rPr>
     </w:lvl>
   </w:abstractNum>
-  <w:abstractNum w:abstractNumId="16" w15:restartNumberingAfterBreak="0">
+  <w:abstractNum w:abstractNumId="17" w15:restartNumberingAfterBreak="0">
     <w:nsid w:val="4A264AB0"/>
     <w:multiLevelType w:val="hybridMultilevel"/>
     <w:tmpl w:val="EBE434CA"/>
@@ -3373,7 +3492,7 @@
       </w:rPr>
     </w:lvl>
   </w:abstractNum>
-  <w:abstractNum w:abstractNumId="17" w15:restartNumberingAfterBreak="0">
+  <w:abstractNum w:abstractNumId="18" w15:restartNumberingAfterBreak="0">
     <w:nsid w:val="54435C01"/>
     <w:multiLevelType w:val="hybridMultilevel"/>
     <w:tmpl w:val="C834205E"/>
@@ -3486,7 +3605,7 @@
       </w:rPr>
     </w:lvl>
   </w:abstractNum>
-  <w:abstractNum w:abstractNumId="18" w15:restartNumberingAfterBreak="0">
+  <w:abstractNum w:abstractNumId="19" w15:restartNumberingAfterBreak="0">
     <w:nsid w:val="5FA62E5C"/>
     <w:multiLevelType w:val="hybridMultilevel"/>
     <w:tmpl w:val="9170FA78"/>
@@ -3599,7 +3718,7 @@
       </w:rPr>
     </w:lvl>
   </w:abstractNum>
-  <w:abstractNum w:abstractNumId="19" w15:restartNumberingAfterBreak="0">
+  <w:abstractNum w:abstractNumId="20" w15:restartNumberingAfterBreak="0">
     <w:nsid w:val="604A4509"/>
     <w:multiLevelType w:val="hybridMultilevel"/>
     <w:tmpl w:val="21E819A6"/>
@@ -3712,7 +3831,7 @@
       </w:rPr>
     </w:lvl>
   </w:abstractNum>
-  <w:abstractNum w:abstractNumId="20" w15:restartNumberingAfterBreak="0">
+  <w:abstractNum w:abstractNumId="21" w15:restartNumberingAfterBreak="0">
     <w:nsid w:val="6E057E98"/>
     <w:multiLevelType w:val="hybridMultilevel"/>
     <w:tmpl w:val="9D7AED38"/>
@@ -3825,7 +3944,7 @@
       </w:rPr>
     </w:lvl>
   </w:abstractNum>
-  <w:abstractNum w:abstractNumId="21" w15:restartNumberingAfterBreak="0">
+  <w:abstractNum w:abstractNumId="22" w15:restartNumberingAfterBreak="0">
     <w:nsid w:val="6EAC1CE1"/>
     <w:multiLevelType w:val="hybridMultilevel"/>
     <w:tmpl w:val="4AA64F8A"/>
@@ -3938,7 +4057,7 @@
       </w:rPr>
     </w:lvl>
   </w:abstractNum>
-  <w:abstractNum w:abstractNumId="22" w15:restartNumberingAfterBreak="0">
+  <w:abstractNum w:abstractNumId="23" w15:restartNumberingAfterBreak="0">
     <w:nsid w:val="6F2406E6"/>
     <w:multiLevelType w:val="hybridMultilevel"/>
     <w:tmpl w:val="BC0C9550"/>
@@ -4051,7 +4170,7 @@
       </w:rPr>
     </w:lvl>
   </w:abstractNum>
-  <w:abstractNum w:abstractNumId="23" w15:restartNumberingAfterBreak="0">
+  <w:abstractNum w:abstractNumId="24" w15:restartNumberingAfterBreak="0">
     <w:nsid w:val="705376C0"/>
     <w:multiLevelType w:val="hybridMultilevel"/>
     <w:tmpl w:val="CB7293C8"/>
@@ -4164,10 +4283,10 @@
       </w:rPr>
     </w:lvl>
   </w:abstractNum>
-  <w:abstractNum w:abstractNumId="24" w15:restartNumberingAfterBreak="0">
+  <w:abstractNum w:abstractNumId="25" w15:restartNumberingAfterBreak="0">
     <w:nsid w:val="77943A08"/>
     <w:multiLevelType w:val="hybridMultilevel"/>
-    <w:tmpl w:val="D19A8E50"/>
+    <w:tmpl w:val="CF0453B4"/>
     <w:lvl w:ilvl="0" w:tplc="04090001">
       <w:start w:val="1"/>
       <w:numFmt w:val="bullet"/>
@@ -4277,7 +4396,7 @@
       </w:rPr>
     </w:lvl>
   </w:abstractNum>
-  <w:abstractNum w:abstractNumId="25" w15:restartNumberingAfterBreak="0">
+  <w:abstractNum w:abstractNumId="26" w15:restartNumberingAfterBreak="0">
     <w:nsid w:val="7F1774C6"/>
     <w:multiLevelType w:val="hybridMultilevel"/>
     <w:tmpl w:val="5FE06872"/>
@@ -4391,25 +4510,25 @@
     </w:lvl>
   </w:abstractNum>
   <w:num w:numId="1">
-    <w:abstractNumId w:val="23"/>
+    <w:abstractNumId w:val="24"/>
   </w:num>
   <w:num w:numId="2">
+    <w:abstractNumId w:val="16"/>
+  </w:num>
+  <w:num w:numId="3">
+    <w:abstractNumId w:val="20"/>
+  </w:num>
+  <w:num w:numId="4">
+    <w:abstractNumId w:val="21"/>
+  </w:num>
+  <w:num w:numId="5">
     <w:abstractNumId w:val="15"/>
   </w:num>
-  <w:num w:numId="3">
-    <w:abstractNumId w:val="19"/>
-  </w:num>
-  <w:num w:numId="4">
-    <w:abstractNumId w:val="20"/>
-  </w:num>
-  <w:num w:numId="5">
-    <w:abstractNumId w:val="14"/>
-  </w:num>
   <w:num w:numId="6">
-    <w:abstractNumId w:val="16"/>
+    <w:abstractNumId w:val="17"/>
   </w:num>
   <w:num w:numId="7">
-    <w:abstractNumId w:val="24"/>
+    <w:abstractNumId w:val="25"/>
   </w:num>
   <w:num w:numId="8">
     <w:abstractNumId w:val="1"/>
@@ -4418,55 +4537,58 @@
     <w:abstractNumId w:val="3"/>
   </w:num>
   <w:num w:numId="10">
+    <w:abstractNumId w:val="14"/>
+  </w:num>
+  <w:num w:numId="11">
     <w:abstractNumId w:val="13"/>
   </w:num>
-  <w:num w:numId="11">
-    <w:abstractNumId w:val="12"/>
-  </w:num>
   <w:num w:numId="12">
-    <w:abstractNumId w:val="5"/>
+    <w:abstractNumId w:val="6"/>
   </w:num>
   <w:num w:numId="13">
+    <w:abstractNumId w:val="23"/>
+  </w:num>
+  <w:num w:numId="14">
     <w:abstractNumId w:val="22"/>
   </w:num>
-  <w:num w:numId="14">
-    <w:abstractNumId w:val="21"/>
-  </w:num>
   <w:num w:numId="15">
-    <w:abstractNumId w:val="7"/>
+    <w:abstractNumId w:val="8"/>
   </w:num>
   <w:num w:numId="16">
-    <w:abstractNumId w:val="9"/>
+    <w:abstractNumId w:val="10"/>
   </w:num>
   <w:num w:numId="17">
     <w:abstractNumId w:val="2"/>
   </w:num>
   <w:num w:numId="18">
-    <w:abstractNumId w:val="6"/>
+    <w:abstractNumId w:val="7"/>
   </w:num>
   <w:num w:numId="19">
-    <w:abstractNumId w:val="25"/>
+    <w:abstractNumId w:val="26"/>
   </w:num>
   <w:num w:numId="20">
-    <w:abstractNumId w:val="18"/>
+    <w:abstractNumId w:val="19"/>
   </w:num>
   <w:num w:numId="21">
-    <w:abstractNumId w:val="11"/>
+    <w:abstractNumId w:val="12"/>
   </w:num>
   <w:num w:numId="22">
-    <w:abstractNumId w:val="4"/>
+    <w:abstractNumId w:val="5"/>
   </w:num>
   <w:num w:numId="23">
-    <w:abstractNumId w:val="17"/>
+    <w:abstractNumId w:val="18"/>
   </w:num>
   <w:num w:numId="24">
     <w:abstractNumId w:val="0"/>
   </w:num>
   <w:num w:numId="25">
-    <w:abstractNumId w:val="8"/>
+    <w:abstractNumId w:val="9"/>
   </w:num>
   <w:num w:numId="26">
-    <w:abstractNumId w:val="10"/>
+    <w:abstractNumId w:val="11"/>
+  </w:num>
+  <w:num w:numId="27">
+    <w:abstractNumId w:val="4"/>
   </w:num>
 </w:numbering>
 </file>
@@ -5374,7 +5496,7 @@
 </file>
 
 <file path=customXml/itemProps1.xml><?xml version="1.0" encoding="utf-8"?>
-<ds:datastoreItem xmlns:ds="http://schemas.openxmlformats.org/officeDocument/2006/customXml" ds:itemID="{92AA0772-B074-49DF-9F89-93B98E243D50}">
+<ds:datastoreItem xmlns:ds="http://schemas.openxmlformats.org/officeDocument/2006/customXml" ds:itemID="{D2F4326C-AB4B-4335-B788-5B066246B621}">
   <ds:schemaRefs>
     <ds:schemaRef ds:uri="http://schemas.openxmlformats.org/officeDocument/2006/bibliography"/>
   </ds:schemaRefs>

</xml_diff>

<commit_message>
finished alterations for oil-field version
</commit_message>
<xml_diff>
--- a/Resume_JWiens.docx
+++ b/Resume_JWiens.docx
@@ -273,7 +273,7 @@
         <w:t xml:space="preserve">: </w:t>
       </w:r>
       <w:r>
-        <w:t>Service Engineering</w:t>
+        <w:t>Field Service and Operations</w:t>
       </w:r>
     </w:p>
     <w:p>
@@ -323,7 +323,10 @@
               <w:outlineLvl w:val="1"/>
             </w:pPr>
             <w:r>
-              <w:t>Troubleshooting/Repair</w:t>
+              <w:t>Maintenance</w:t>
+            </w:r>
+            <w:r>
+              <w:t>/Repair</w:t>
             </w:r>
           </w:p>
         </w:tc>
@@ -337,7 +340,7 @@
               <w:outlineLvl w:val="1"/>
             </w:pPr>
             <w:r>
-              <w:t>Medical Devices</w:t>
+              <w:t>Computer/Software</w:t>
             </w:r>
           </w:p>
         </w:tc>
@@ -436,7 +439,7 @@
               </w:numPr>
             </w:pPr>
             <w:r>
-              <w:t>Serial communication diagnostics</w:t>
+              <w:t>Hydraulic/Pneumatic Sealing</w:t>
             </w:r>
           </w:p>
         </w:tc>
@@ -453,7 +456,7 @@
               </w:numPr>
             </w:pPr>
             <w:r>
-              <w:t>Preventative Maintenance</w:t>
+              <w:t>Serial Data Communications</w:t>
             </w:r>
           </w:p>
           <w:p>
@@ -465,7 +468,7 @@
               </w:numPr>
             </w:pPr>
             <w:r>
-              <w:t>Diagnostics/Repair/Installation</w:t>
+              <w:t>Measurement Data Acquisition</w:t>
             </w:r>
           </w:p>
           <w:p>
@@ -473,23 +476,11 @@
               <w:pStyle w:val="ListParagraph"/>
               <w:numPr>
                 <w:ilvl w:val="0"/>
-                <w:numId w:val="25"/>
+                <w:numId w:val="4"/>
               </w:numPr>
             </w:pPr>
             <w:r>
-              <w:t xml:space="preserve">Proton Therapy </w:t>
-            </w:r>
-            <w:r>
-              <w:t>S</w:t>
-            </w:r>
-            <w:r>
-              <w:t>ubs</w:t>
-            </w:r>
-            <w:r>
-              <w:t>ystem</w:t>
-            </w:r>
-            <w:r>
-              <w:t>s</w:t>
+              <w:t>Data Processing /w Excel/VBA</w:t>
             </w:r>
           </w:p>
           <w:p>
@@ -497,11 +488,11 @@
               <w:pStyle w:val="ListParagraph"/>
               <w:numPr>
                 <w:ilvl w:val="0"/>
-                <w:numId w:val="25"/>
+                <w:numId w:val="4"/>
               </w:numPr>
             </w:pPr>
             <w:r>
-              <w:t>Particle Accelerators</w:t>
+              <w:t>Data Visualization</w:t>
             </w:r>
           </w:p>
           <w:p>
@@ -509,24 +500,14 @@
               <w:pStyle w:val="ListParagraph"/>
               <w:numPr>
                 <w:ilvl w:val="0"/>
-                <w:numId w:val="25"/>
+                <w:numId w:val="4"/>
               </w:numPr>
             </w:pPr>
             <w:r>
-              <w:t>High Power Magnet Systems</w:t>
-            </w:r>
-          </w:p>
-          <w:p>
-            <w:pPr>
-              <w:pStyle w:val="ListParagraph"/>
-              <w:numPr>
-                <w:ilvl w:val="0"/>
-                <w:numId w:val="25"/>
-              </w:numPr>
-            </w:pPr>
-            <w:r>
-              <w:t>X-Ray Imaging Systems</w:t>
-            </w:r>
+              <w:t>Digital Control Systems</w:t>
+            </w:r>
+            <w:bookmarkStart w:id="1" w:name="_GoBack"/>
+            <w:bookmarkEnd w:id="1"/>
           </w:p>
         </w:tc>
         <w:tc>
@@ -1441,12 +1422,7 @@
         </w:numPr>
       </w:pPr>
       <w:r>
-        <w:t>See LinkedIn pro</w:t>
-      </w:r>
-      <w:bookmarkStart w:id="1" w:name="_GoBack"/>
-      <w:bookmarkEnd w:id="1"/>
-      <w:r>
-        <w:t>jects and SlideShare presentations for examples of some things listed above.</w:t>
+        <w:t>See LinkedIn projects and SlideShare presentations for examples of some things listed above.</w:t>
       </w:r>
     </w:p>
     <w:sectPr>
@@ -5499,7 +5475,7 @@
 </file>
 
 <file path=customXml/itemProps1.xml><?xml version="1.0" encoding="utf-8"?>
-<ds:datastoreItem xmlns:ds="http://schemas.openxmlformats.org/officeDocument/2006/customXml" ds:itemID="{1667856F-161D-44E7-ABF8-4FD5D43F5949}">
+<ds:datastoreItem xmlns:ds="http://schemas.openxmlformats.org/officeDocument/2006/customXml" ds:itemID="{3F5F9CD0-B30C-4841-8FD5-08223C4704D4}">
   <ds:schemaRefs>
     <ds:schemaRef ds:uri="http://schemas.openxmlformats.org/officeDocument/2006/bibliography"/>
   </ds:schemaRefs>

</xml_diff>

<commit_message>
Finished alterations for embedded software version
</commit_message>
<xml_diff>
--- a/Resume_JWiens.docx
+++ b/Resume_JWiens.docx
@@ -9,8 +9,6 @@
           <w:b w:val="0"/>
         </w:rPr>
       </w:pPr>
-      <w:bookmarkStart w:id="0" w:name="_GoBack"/>
-      <w:bookmarkEnd w:id="0"/>
       <w:r>
         <w:t>Joshua R. Wiens</w:t>
       </w:r>
@@ -88,7 +86,7 @@
             </w:r>
           </w:p>
         </w:tc>
-        <w:bookmarkStart w:id="1" w:name="_Hlk506415095"/>
+        <w:bookmarkStart w:id="0" w:name="_Hlk506415095"/>
         <w:tc>
           <w:tcPr>
             <w:tcW w:w="4145" w:type="dxa"/>
@@ -128,7 +126,7 @@
               </w:rPr>
               <w:fldChar w:fldCharType="end"/>
             </w:r>
-            <w:bookmarkEnd w:id="1"/>
+            <w:bookmarkEnd w:id="0"/>
           </w:p>
         </w:tc>
       </w:tr>
@@ -272,7 +270,10 @@
         <w:t>Focus</w:t>
       </w:r>
       <w:r>
-        <w:t>: Electromechanical Systems</w:t>
+        <w:t xml:space="preserve">: </w:t>
+      </w:r>
+      <w:r>
+        <w:t>Embedded Control Systems</w:t>
       </w:r>
     </w:p>
     <w:p>
@@ -322,10 +323,7 @@
               <w:outlineLvl w:val="1"/>
             </w:pPr>
             <w:r>
-              <w:t>Hardware/</w:t>
-            </w:r>
-            <w:r>
-              <w:t>Design</w:t>
+              <w:t>Embedded Systems</w:t>
             </w:r>
           </w:p>
         </w:tc>
@@ -339,7 +337,10 @@
               <w:outlineLvl w:val="1"/>
             </w:pPr>
             <w:r>
-              <w:t>Programming/Scripting</w:t>
+              <w:t>Programming/</w:t>
+            </w:r>
+            <w:r>
+              <w:t>Software Engineering</w:t>
             </w:r>
           </w:p>
         </w:tc>
@@ -387,7 +388,16 @@
               </w:numPr>
             </w:pPr>
             <w:r>
-              <w:t>Electrical Troubleshooting w/ Tools</w:t>
+              <w:t>I</w:t>
+            </w:r>
+            <w:r>
+              <w:rPr>
+                <w:vertAlign w:val="superscript"/>
+              </w:rPr>
+              <w:t>2</w:t>
+            </w:r>
+            <w:r>
+              <w:t>C Serial Networking/Communication</w:t>
             </w:r>
           </w:p>
           <w:p>
@@ -399,10 +409,13 @@
               </w:numPr>
             </w:pPr>
             <w:r>
-              <w:t xml:space="preserve">Extrusion </w:t>
-            </w:r>
-            <w:r>
-              <w:t>3D Printing</w:t>
+              <w:t>Real-Time Sensor Acqu</w:t>
+            </w:r>
+            <w:r>
+              <w:t>i</w:t>
+            </w:r>
+            <w:r>
+              <w:t>sition</w:t>
             </w:r>
           </w:p>
           <w:p>
@@ -414,7 +427,7 @@
               </w:numPr>
             </w:pPr>
             <w:r>
-              <w:t>Fabrication/Installation of Cable &amp; Wiring</w:t>
+              <w:t>Real-Time Digital Signal Processing</w:t>
             </w:r>
           </w:p>
           <w:p>
@@ -426,13 +439,7 @@
               </w:numPr>
             </w:pPr>
             <w:r>
-              <w:t>CAD</w:t>
-            </w:r>
-            <w:r>
-              <w:t xml:space="preserve"> </w:t>
-            </w:r>
-            <w:r>
-              <w:t>(Solidworks/Autodesk)</w:t>
+              <w:t>Interrupt Handling</w:t>
             </w:r>
           </w:p>
           <w:p>
@@ -444,7 +451,19 @@
               </w:numPr>
             </w:pPr>
             <w:r>
-              <w:t>Finite Element Analysis</w:t>
+              <w:t>Electrical Troubleshooting w/ Tools</w:t>
+            </w:r>
+          </w:p>
+          <w:p>
+            <w:pPr>
+              <w:pStyle w:val="ListParagraph"/>
+              <w:numPr>
+                <w:ilvl w:val="0"/>
+                <w:numId w:val="4"/>
+              </w:numPr>
+            </w:pPr>
+            <w:r>
+              <w:t>Fabrication/Installation of Cable &amp; Wiring</w:t>
             </w:r>
           </w:p>
         </w:tc>
@@ -461,6 +480,9 @@
               </w:numPr>
             </w:pPr>
             <w:r>
+              <w:t xml:space="preserve">OO and Function Based </w:t>
+            </w:r>
+            <w:r>
               <w:t>C/C++</w:t>
             </w:r>
           </w:p>
@@ -473,6 +495,9 @@
               </w:numPr>
             </w:pPr>
             <w:r>
+              <w:t xml:space="preserve">OO </w:t>
+            </w:r>
+            <w:r>
               <w:t>Python 3</w:t>
             </w:r>
           </w:p>
@@ -485,7 +510,7 @@
               </w:numPr>
             </w:pPr>
             <w:r>
-              <w:t>MATLAB</w:t>
+              <w:t>LabVIEW (Former CLAD)</w:t>
             </w:r>
           </w:p>
           <w:p>
@@ -497,8 +522,10 @@
               </w:numPr>
             </w:pPr>
             <w:r>
-              <w:t>LabVIEW (Former CLAD)</w:t>
-            </w:r>
+              <w:t>Linux Administration</w:t>
+            </w:r>
+            <w:bookmarkStart w:id="1" w:name="_GoBack"/>
+            <w:bookmarkEnd w:id="1"/>
           </w:p>
           <w:p>
             <w:pPr>
@@ -509,7 +536,7 @@
               </w:numPr>
             </w:pPr>
             <w:r>
-              <w:t>Embedded Digital Control</w:t>
+              <w:t>Event Driven Processes</w:t>
             </w:r>
           </w:p>
           <w:p>
@@ -521,8 +548,25 @@
               </w:numPr>
             </w:pPr>
             <w:r>
-              <w:t>Data Acquisition &amp; Processing</w:t>
-            </w:r>
+              <w:t>Applied State Machine Control</w:t>
+            </w:r>
+          </w:p>
+          <w:p>
+            <w:pPr>
+              <w:pStyle w:val="ListParagraph"/>
+              <w:numPr>
+                <w:ilvl w:val="0"/>
+                <w:numId w:val="7"/>
+              </w:numPr>
+            </w:pPr>
+            <w:r>
+              <w:t xml:space="preserve">Version Control /w Git + </w:t>
+            </w:r>
+            <w:proofErr w:type="spellStart"/>
+            <w:r>
+              <w:t>gitflow</w:t>
+            </w:r>
+            <w:proofErr w:type="spellEnd"/>
           </w:p>
         </w:tc>
         <w:tc>
@@ -846,30 +890,6 @@
       </w:r>
       <w:r>
         <w:t>software and measurement tools.</w:t>
-      </w:r>
-    </w:p>
-    <w:p>
-      <w:pPr>
-        <w:pStyle w:val="ListParagraph"/>
-        <w:numPr>
-          <w:ilvl w:val="0"/>
-          <w:numId w:val="25"/>
-        </w:numPr>
-      </w:pPr>
-      <w:r>
-        <w:t>Trained to work in hazardous environments including</w:t>
-      </w:r>
-      <w:r>
-        <w:t>: at</w:t>
-      </w:r>
-      <w:r>
-        <w:t xml:space="preserve"> heights, </w:t>
-      </w:r>
-      <w:r>
-        <w:t>high voltage, live electricity, and</w:t>
-      </w:r>
-      <w:r>
-        <w:t xml:space="preserve"> radiation. </w:t>
       </w:r>
     </w:p>
     <w:tbl>
@@ -1229,19 +1249,13 @@
         </w:numPr>
       </w:pPr>
       <w:r>
-        <w:t>P</w:t>
-      </w:r>
-      <w:r>
-        <w:t>roposed</w:t>
-      </w:r>
-      <w:r>
-        <w:t xml:space="preserve"> the</w:t>
-      </w:r>
-      <w:r>
-        <w:t xml:space="preserve"> successful</w:t>
-      </w:r>
-      <w:r>
-        <w:t xml:space="preserve"> use of hexagonal matrix for ideal strength-weight characteristics in 3D printed chassis.</w:t>
+        <w:t>Developed embedded control system applying digital signal processing</w:t>
+      </w:r>
+      <w:r>
+        <w:t xml:space="preserve"> (DSP)</w:t>
+      </w:r>
+      <w:r>
+        <w:t xml:space="preserve"> to external sensor feedback.</w:t>
       </w:r>
     </w:p>
     <w:p>
@@ -1253,16 +1267,15 @@
         </w:numPr>
       </w:pPr>
       <w:r>
-        <w:t xml:space="preserve">Manually machined aluminum for </w:t>
-      </w:r>
-      <w:r>
-        <w:t xml:space="preserve">rigidity-sensitive </w:t>
-      </w:r>
-      <w:r>
-        <w:t>components such as the axels and steering column</w:t>
-      </w:r>
-      <w:r>
-        <w:t xml:space="preserve">. </w:t>
+        <w:t xml:space="preserve">Applied state machine pattern </w:t>
+      </w:r>
+      <w:proofErr w:type="gramStart"/>
+      <w:r>
+        <w:t>in order to</w:t>
+      </w:r>
+      <w:proofErr w:type="gramEnd"/>
+      <w:r>
+        <w:t xml:space="preserve"> facilitate autonomous environmental reactivity.</w:t>
       </w:r>
     </w:p>
     <w:p>
@@ -1274,25 +1287,10 @@
         </w:numPr>
       </w:pPr>
       <w:r>
-        <w:t>Designed, fabricated, and installed electrical control</w:t>
-      </w:r>
-      <w:r>
-        <w:t xml:space="preserve"> and </w:t>
-      </w:r>
-      <w:r>
-        <w:t xml:space="preserve">power </w:t>
-      </w:r>
-      <w:r>
-        <w:t>sub</w:t>
-      </w:r>
-      <w:r>
-        <w:t>systems</w:t>
-      </w:r>
-      <w:r>
-        <w:t>.</w:t>
-      </w:r>
-      <w:r>
-        <w:t xml:space="preserve"> </w:t>
+        <w:t xml:space="preserve">Final product </w:t>
+      </w:r>
+      <w:r>
+        <w:t>provides full speed/brake control over DC, servo, and stepper motors.</w:t>
       </w:r>
     </w:p>
     <w:p>
@@ -1304,25 +1302,7 @@
         </w:numPr>
       </w:pPr>
       <w:r>
-        <w:t xml:space="preserve">Developed embedded </w:t>
-      </w:r>
-      <w:r>
-        <w:t xml:space="preserve">control </w:t>
-      </w:r>
-      <w:r>
-        <w:t>system</w:t>
-      </w:r>
-      <w:r>
-        <w:t xml:space="preserve"> </w:t>
-      </w:r>
-      <w:r>
-        <w:t xml:space="preserve">applying </w:t>
-      </w:r>
-      <w:r>
-        <w:t>digital signal processing</w:t>
-      </w:r>
-      <w:r>
-        <w:t xml:space="preserve"> to external sensor feedback.</w:t>
+        <w:t>Used feedback from 1 ultrasonic range sensor and DSP to filter noise and differentiate the signal.</w:t>
       </w:r>
     </w:p>
     <w:p>
@@ -4167,7 +4147,7 @@
   <w:abstractNum w:abstractNumId="24" w15:restartNumberingAfterBreak="0">
     <w:nsid w:val="77943A08"/>
     <w:multiLevelType w:val="hybridMultilevel"/>
-    <w:tmpl w:val="D19A8E50"/>
+    <w:tmpl w:val="AC2EEDD8"/>
     <w:lvl w:ilvl="0" w:tplc="04090001">
       <w:start w:val="1"/>
       <w:numFmt w:val="bullet"/>
@@ -5374,7 +5354,7 @@
 </file>
 
 <file path=customXml/itemProps1.xml><?xml version="1.0" encoding="utf-8"?>
-<ds:datastoreItem xmlns:ds="http://schemas.openxmlformats.org/officeDocument/2006/customXml" ds:itemID="{92AA0772-B074-49DF-9F89-93B98E243D50}">
+<ds:datastoreItem xmlns:ds="http://schemas.openxmlformats.org/officeDocument/2006/customXml" ds:itemID="{2DF6E331-53CC-451D-8A87-5CBC1B7618BC}">
   <ds:schemaRefs>
     <ds:schemaRef ds:uri="http://schemas.openxmlformats.org/officeDocument/2006/bibliography"/>
   </ds:schemaRefs>

</xml_diff>

<commit_message>
added changes to reflect experience with midwest
</commit_message>
<xml_diff>
--- a/Resume_JWiens.docx
+++ b/Resume_JWiens.docx
@@ -9,8 +9,6 @@
           <w:b w:val="0"/>
         </w:rPr>
       </w:pPr>
-      <w:bookmarkStart w:id="0" w:name="_GoBack"/>
-      <w:bookmarkEnd w:id="0"/>
       <w:r>
         <w:t>Joshua R. Wiens</w:t>
       </w:r>
@@ -88,7 +86,7 @@
             </w:r>
           </w:p>
         </w:tc>
-        <w:bookmarkStart w:id="1" w:name="_Hlk506415095"/>
+        <w:bookmarkStart w:id="0" w:name="_Hlk506415095"/>
         <w:tc>
           <w:tcPr>
             <w:tcW w:w="4145" w:type="dxa"/>
@@ -128,7 +126,7 @@
               </w:rPr>
               <w:fldChar w:fldCharType="end"/>
             </w:r>
-            <w:bookmarkEnd w:id="1"/>
+            <w:bookmarkEnd w:id="0"/>
           </w:p>
         </w:tc>
       </w:tr>
@@ -375,7 +373,18 @@
               </w:numPr>
             </w:pPr>
             <w:r>
-              <w:t>Control of Electromechanical Devices</w:t>
+              <w:t xml:space="preserve">3D </w:t>
+            </w:r>
+            <w:r>
+              <w:t>CAD (</w:t>
+            </w:r>
+            <w:proofErr w:type="spellStart"/>
+            <w:r>
+              <w:t>Solidworks</w:t>
+            </w:r>
+            <w:proofErr w:type="spellEnd"/>
+            <w:r>
+              <w:t>/Autodesk)</w:t>
             </w:r>
           </w:p>
           <w:p>
@@ -387,8 +396,13 @@
               </w:numPr>
             </w:pPr>
             <w:r>
-              <w:t>Electrical Troubleshooting w/ Tools</w:t>
-            </w:r>
+              <w:t xml:space="preserve">CNC </w:t>
+            </w:r>
+            <w:proofErr w:type="spellStart"/>
+            <w:r>
+              <w:t>Toolpathing</w:t>
+            </w:r>
+            <w:proofErr w:type="spellEnd"/>
           </w:p>
           <w:p>
             <w:pPr>
@@ -399,10 +413,7 @@
               </w:numPr>
             </w:pPr>
             <w:r>
-              <w:t xml:space="preserve">Extrusion </w:t>
-            </w:r>
-            <w:r>
-              <w:t>3D Printing</w:t>
+              <w:t>Finite Element Analysis</w:t>
             </w:r>
           </w:p>
           <w:p>
@@ -426,13 +437,7 @@
               </w:numPr>
             </w:pPr>
             <w:r>
-              <w:t>CAD</w:t>
-            </w:r>
-            <w:r>
-              <w:t xml:space="preserve"> </w:t>
-            </w:r>
-            <w:r>
-              <w:t>(Solidworks/Autodesk)</w:t>
+              <w:t>Electrical Troubleshooting</w:t>
             </w:r>
           </w:p>
           <w:p>
@@ -444,7 +449,19 @@
               </w:numPr>
             </w:pPr>
             <w:r>
-              <w:t>Finite Element Analysis</w:t>
+              <w:t>Control of Electromechanical Devices</w:t>
+            </w:r>
+          </w:p>
+          <w:p>
+            <w:pPr>
+              <w:pStyle w:val="ListParagraph"/>
+              <w:numPr>
+                <w:ilvl w:val="0"/>
+                <w:numId w:val="4"/>
+              </w:numPr>
+            </w:pPr>
+            <w:r>
+              <w:t>Extrusion 3D Printing</w:t>
             </w:r>
           </w:p>
         </w:tc>
@@ -461,6 +478,18 @@
               </w:numPr>
             </w:pPr>
             <w:r>
+              <w:t>VBA with Excel</w:t>
+            </w:r>
+          </w:p>
+          <w:p>
+            <w:pPr>
+              <w:pStyle w:val="ListParagraph"/>
+              <w:numPr>
+                <w:ilvl w:val="0"/>
+                <w:numId w:val="7"/>
+              </w:numPr>
+            </w:pPr>
+            <w:r>
               <w:t>C/C++</w:t>
             </w:r>
           </w:p>
@@ -604,6 +633,112 @@
       </w:r>
       <w:r>
         <w:t xml:space="preserve"> </w:t>
+      </w:r>
+    </w:p>
+    <w:tbl>
+      <w:tblPr>
+        <w:tblStyle w:val="TableGrid"/>
+        <w:tblW w:w="0" w:type="auto"/>
+        <w:tblBorders>
+          <w:top w:val="none" w:sz="0" w:space="0" w:color="auto"/>
+          <w:left w:val="none" w:sz="0" w:space="0" w:color="auto"/>
+          <w:bottom w:val="none" w:sz="0" w:space="0" w:color="auto"/>
+          <w:right w:val="none" w:sz="0" w:space="0" w:color="auto"/>
+          <w:insideH w:val="none" w:sz="0" w:space="0" w:color="auto"/>
+          <w:insideV w:val="none" w:sz="0" w:space="0" w:color="auto"/>
+        </w:tblBorders>
+        <w:tblLook w:val="04A0" w:firstRow="1" w:lastRow="0" w:firstColumn="1" w:lastColumn="0" w:noHBand="0" w:noVBand="1"/>
+      </w:tblPr>
+      <w:tblGrid>
+        <w:gridCol w:w="5395"/>
+        <w:gridCol w:w="5395"/>
+      </w:tblGrid>
+      <w:tr>
+        <w:tc>
+          <w:tcPr>
+            <w:tcW w:w="5395" w:type="dxa"/>
+          </w:tcPr>
+          <w:p>
+            <w:pPr>
+              <w:rPr>
+                <w:u w:val="single"/>
+              </w:rPr>
+            </w:pPr>
+            <w:r>
+              <w:rPr>
+                <w:u w:val="single"/>
+              </w:rPr>
+              <w:t>Mechanical Project Engineer</w:t>
+            </w:r>
+          </w:p>
+        </w:tc>
+        <w:tc>
+          <w:tcPr>
+            <w:tcW w:w="5395" w:type="dxa"/>
+          </w:tcPr>
+          <w:p>
+            <w:pPr>
+              <w:jc w:val="right"/>
+              <w:rPr>
+                <w:i/>
+              </w:rPr>
+            </w:pPr>
+            <w:r>
+              <w:rPr>
+                <w:i/>
+              </w:rPr>
+              <w:t>Midwest Cooling Towers, June 2018 – Present</w:t>
+            </w:r>
+          </w:p>
+        </w:tc>
+      </w:tr>
+    </w:tbl>
+    <w:p>
+      <w:pPr>
+        <w:pStyle w:val="ListParagraph"/>
+        <w:numPr>
+          <w:ilvl w:val="0"/>
+          <w:numId w:val="25"/>
+        </w:numPr>
+      </w:pPr>
+      <w:r>
+        <w:t>Layout CNC toolpaths for production of parts; final checkpoint between design and production.</w:t>
+      </w:r>
+    </w:p>
+    <w:p>
+      <w:pPr>
+        <w:pStyle w:val="ListParagraph"/>
+        <w:numPr>
+          <w:ilvl w:val="0"/>
+          <w:numId w:val="25"/>
+        </w:numPr>
+      </w:pPr>
+      <w:r>
+        <w:t xml:space="preserve">Maintain various Excel spreadsheets used for cost and material analysis. </w:t>
+      </w:r>
+    </w:p>
+    <w:p>
+      <w:pPr>
+        <w:pStyle w:val="ListParagraph"/>
+        <w:numPr>
+          <w:ilvl w:val="0"/>
+          <w:numId w:val="25"/>
+        </w:numPr>
+      </w:pPr>
+      <w:r>
+        <w:t>Apply standards and codes to produce estimates for customers based on given design criteria.</w:t>
+      </w:r>
+    </w:p>
+    <w:p>
+      <w:pPr>
+        <w:pStyle w:val="ListParagraph"/>
+        <w:numPr>
+          <w:ilvl w:val="0"/>
+          <w:numId w:val="25"/>
+        </w:numPr>
+      </w:pPr>
+      <w:r>
+        <w:t>Produce 3D models of custom parts and apply FEA stress analysis.</w:t>
       </w:r>
     </w:p>
     <w:tbl>
@@ -653,6 +788,9 @@
         <w:tc>
           <w:tcPr>
             <w:tcW w:w="6570" w:type="dxa"/>
+            <w:tcBorders>
+              <w:left w:val="nil"/>
+            </w:tcBorders>
           </w:tcPr>
           <w:p>
             <w:pPr>
@@ -731,7 +869,31 @@
               <w:rPr>
                 <w:i/>
               </w:rPr>
-              <w:t xml:space="preserve"> - Present </w:t>
+              <w:t xml:space="preserve"> </w:t>
+            </w:r>
+            <w:r>
+              <w:rPr>
+                <w:i/>
+              </w:rPr>
+              <w:t>–</w:t>
+            </w:r>
+            <w:r>
+              <w:rPr>
+                <w:i/>
+              </w:rPr>
+              <w:t xml:space="preserve"> </w:t>
+            </w:r>
+            <w:r>
+              <w:rPr>
+                <w:i/>
+              </w:rPr>
+              <w:t>June 2018</w:t>
+            </w:r>
+            <w:r>
+              <w:rPr>
+                <w:i/>
+              </w:rPr>
+              <w:t xml:space="preserve"> </w:t>
             </w:r>
           </w:p>
         </w:tc>
@@ -746,76 +908,7 @@
         </w:numPr>
       </w:pPr>
       <w:r>
-        <w:t>P</w:t>
-      </w:r>
-      <w:r>
-        <w:t>roton</w:t>
-      </w:r>
-      <w:r>
-        <w:t xml:space="preserve"> </w:t>
-      </w:r>
-      <w:r>
-        <w:t>T</w:t>
-      </w:r>
-      <w:r>
-        <w:t>herapy</w:t>
-      </w:r>
-      <w:r>
-        <w:t xml:space="preserve"> system maintenance i</w:t>
-      </w:r>
-      <w:r>
-        <w:t>nvolving various subsystem including:</w:t>
-      </w:r>
-    </w:p>
-    <w:p>
-      <w:pPr>
-        <w:pStyle w:val="ListParagraph"/>
-        <w:numPr>
-          <w:ilvl w:val="1"/>
-          <w:numId w:val="25"/>
-        </w:numPr>
-      </w:pPr>
-      <w:r>
-        <w:t xml:space="preserve">High power distribution </w:t>
-      </w:r>
-    </w:p>
-    <w:p>
-      <w:pPr>
-        <w:pStyle w:val="ListParagraph"/>
-        <w:numPr>
-          <w:ilvl w:val="1"/>
-          <w:numId w:val="25"/>
-        </w:numPr>
-      </w:pPr>
-      <w:r>
-        <w:t xml:space="preserve">Large scale cooling </w:t>
-      </w:r>
-    </w:p>
-    <w:p>
-      <w:pPr>
-        <w:pStyle w:val="ListParagraph"/>
-        <w:numPr>
-          <w:ilvl w:val="1"/>
-          <w:numId w:val="25"/>
-        </w:numPr>
-      </w:pPr>
-      <w:r>
-        <w:t xml:space="preserve">Mechanical patient positioning and beam delivery </w:t>
-      </w:r>
-    </w:p>
-    <w:p>
-      <w:pPr>
-        <w:pStyle w:val="ListParagraph"/>
-        <w:numPr>
-          <w:ilvl w:val="1"/>
-          <w:numId w:val="25"/>
-        </w:numPr>
-      </w:pPr>
-      <w:r>
-        <w:t xml:space="preserve">High vacuum particle acceleration </w:t>
-      </w:r>
-      <w:r>
-        <w:t xml:space="preserve">and transport </w:t>
+        <w:t>Maintenance of proton therapy system including various mechanical and electrical subsystems.</w:t>
       </w:r>
     </w:p>
     <w:p>
@@ -870,99 +963,6 @@
       </w:r>
       <w:r>
         <w:t xml:space="preserve"> radiation. </w:t>
-      </w:r>
-    </w:p>
-    <w:tbl>
-      <w:tblPr>
-        <w:tblStyle w:val="TableGrid"/>
-        <w:tblW w:w="10800" w:type="dxa"/>
-        <w:tblBorders>
-          <w:top w:val="none" w:sz="0" w:space="0" w:color="auto"/>
-          <w:left w:val="none" w:sz="0" w:space="0" w:color="auto"/>
-          <w:bottom w:val="none" w:sz="0" w:space="0" w:color="auto"/>
-          <w:right w:val="none" w:sz="0" w:space="0" w:color="auto"/>
-          <w:insideH w:val="none" w:sz="0" w:space="0" w:color="auto"/>
-          <w:insideV w:val="none" w:sz="0" w:space="0" w:color="auto"/>
-        </w:tblBorders>
-        <w:tblCellMar>
-          <w:top w:w="72" w:type="dxa"/>
-          <w:left w:w="115" w:type="dxa"/>
-          <w:bottom w:w="72" w:type="dxa"/>
-          <w:right w:w="115" w:type="dxa"/>
-        </w:tblCellMar>
-        <w:tblLook w:val="04A0" w:firstRow="1" w:lastRow="0" w:firstColumn="1" w:lastColumn="0" w:noHBand="0" w:noVBand="1"/>
-      </w:tblPr>
-      <w:tblGrid>
-        <w:gridCol w:w="2245"/>
-        <w:gridCol w:w="8555"/>
-      </w:tblGrid>
-      <w:tr>
-        <w:tc>
-          <w:tcPr>
-            <w:tcW w:w="2245" w:type="dxa"/>
-          </w:tcPr>
-          <w:p>
-            <w:pPr>
-              <w:pStyle w:val="Heading2"/>
-              <w:outlineLvl w:val="1"/>
-              <w:rPr>
-                <w:b/>
-              </w:rPr>
-            </w:pPr>
-            <w:r>
-              <w:t>Shift Manager</w:t>
-            </w:r>
-          </w:p>
-        </w:tc>
-        <w:tc>
-          <w:tcPr>
-            <w:tcW w:w="8555" w:type="dxa"/>
-          </w:tcPr>
-          <w:p>
-            <w:pPr>
-              <w:jc w:val="right"/>
-              <w:rPr>
-                <w:i/>
-              </w:rPr>
-            </w:pPr>
-            <w:r>
-              <w:rPr>
-                <w:i/>
-              </w:rPr>
-              <w:t>Five Guys, Jan 2014</w:t>
-            </w:r>
-            <w:r>
-              <w:rPr>
-                <w:i/>
-              </w:rPr>
-              <w:t xml:space="preserve"> – Nov 2015</w:t>
-            </w:r>
-          </w:p>
-        </w:tc>
-      </w:tr>
-    </w:tbl>
-    <w:p>
-      <w:pPr>
-        <w:pStyle w:val="ListParagraph"/>
-        <w:numPr>
-          <w:ilvl w:val="0"/>
-          <w:numId w:val="25"/>
-        </w:numPr>
-      </w:pPr>
-      <w:r>
-        <w:t>Team Leader, coordinator, and personnel training specialist.</w:t>
-      </w:r>
-    </w:p>
-    <w:p>
-      <w:pPr>
-        <w:pStyle w:val="ListParagraph"/>
-        <w:numPr>
-          <w:ilvl w:val="0"/>
-          <w:numId w:val="25"/>
-        </w:numPr>
-      </w:pPr>
-      <w:r>
-        <w:t>Detail oriented inventory and money management.</w:t>
       </w:r>
     </w:p>
     <w:p>
@@ -1094,7 +1094,7 @@
         </w:numPr>
       </w:pPr>
       <w:r>
-        <w:t>Developed plug-and-play control module capable of independently controlling each of our 3 subsystems.</w:t>
+        <w:t>Developed control module capable of independently controlling each of our 3 subsystems.</w:t>
       </w:r>
     </w:p>
     <w:p>
@@ -1229,16 +1229,7 @@
         </w:numPr>
       </w:pPr>
       <w:r>
-        <w:t>P</w:t>
-      </w:r>
-      <w:r>
-        <w:t>roposed</w:t>
-      </w:r>
-      <w:r>
-        <w:t xml:space="preserve"> the</w:t>
-      </w:r>
-      <w:r>
-        <w:t xml:space="preserve"> successful</w:t>
+        <w:t>Successfully applied</w:t>
       </w:r>
       <w:r>
         <w:t xml:space="preserve"> use of hexagonal matrix for ideal strength-weight characteristics in 3D printed chassis.</w:t>
@@ -1253,16 +1244,25 @@
         </w:numPr>
       </w:pPr>
       <w:r>
-        <w:t xml:space="preserve">Manually machined aluminum for </w:t>
-      </w:r>
-      <w:r>
-        <w:t xml:space="preserve">rigidity-sensitive </w:t>
-      </w:r>
-      <w:r>
-        <w:t>components such as the axels and steering column</w:t>
-      </w:r>
-      <w:r>
-        <w:t xml:space="preserve">. </w:t>
+        <w:t>Designed, fabricated, and installed electrical control</w:t>
+      </w:r>
+      <w:r>
+        <w:t xml:space="preserve"> and </w:t>
+      </w:r>
+      <w:r>
+        <w:t xml:space="preserve">power </w:t>
+      </w:r>
+      <w:r>
+        <w:t>sub</w:t>
+      </w:r>
+      <w:r>
+        <w:t>systems</w:t>
+      </w:r>
+      <w:r>
+        <w:t>.</w:t>
+      </w:r>
+      <w:r>
+        <w:t xml:space="preserve"> </w:t>
       </w:r>
     </w:p>
     <w:p>
@@ -1274,25 +1274,25 @@
         </w:numPr>
       </w:pPr>
       <w:r>
-        <w:t>Designed, fabricated, and installed electrical control</w:t>
-      </w:r>
-      <w:r>
-        <w:t xml:space="preserve"> and </w:t>
-      </w:r>
-      <w:r>
-        <w:t xml:space="preserve">power </w:t>
-      </w:r>
-      <w:r>
-        <w:t>sub</w:t>
-      </w:r>
-      <w:r>
-        <w:t>systems</w:t>
-      </w:r>
-      <w:r>
-        <w:t>.</w:t>
+        <w:t xml:space="preserve">Developed embedded </w:t>
+      </w:r>
+      <w:r>
+        <w:t xml:space="preserve">control </w:t>
+      </w:r>
+      <w:r>
+        <w:t>system</w:t>
       </w:r>
       <w:r>
         <w:t xml:space="preserve"> </w:t>
+      </w:r>
+      <w:r>
+        <w:t xml:space="preserve">applying </w:t>
+      </w:r>
+      <w:r>
+        <w:t>digital signal processing</w:t>
+      </w:r>
+      <w:r>
+        <w:t xml:space="preserve"> to external sensor feedback.</w:t>
       </w:r>
     </w:p>
     <w:p>
@@ -1304,25 +1304,18 @@
         </w:numPr>
       </w:pPr>
       <w:r>
-        <w:t xml:space="preserve">Developed embedded </w:t>
-      </w:r>
-      <w:r>
-        <w:t xml:space="preserve">control </w:t>
-      </w:r>
-      <w:r>
-        <w:t>system</w:t>
-      </w:r>
-      <w:r>
-        <w:t xml:space="preserve"> </w:t>
-      </w:r>
-      <w:r>
-        <w:t xml:space="preserve">applying </w:t>
-      </w:r>
-      <w:r>
-        <w:t>digital signal processing</w:t>
-      </w:r>
-      <w:r>
-        <w:t xml:space="preserve"> to external sensor feedback.</w:t>
+        <w:t>Achieved highest score</w:t>
+      </w:r>
+      <w:r>
+        <w:t xml:space="preserve"> out of 30+ 4-man-teams with an unmatched 2 flawless attempts.</w:t>
+      </w:r>
+    </w:p>
+    <w:p>
+      <w:pPr>
+        <w:pStyle w:val="Heading1"/>
+      </w:pPr>
+      <w:r>
+        <w:t>References</w:t>
       </w:r>
     </w:p>
     <w:p>
@@ -1334,18 +1327,16 @@
         </w:numPr>
       </w:pPr>
       <w:r>
-        <w:t>Achieved highest score</w:t>
-      </w:r>
-      <w:r>
-        <w:t xml:space="preserve"> out of 30+ 4-man-teams with an unmatched 2 flawless attempts.</w:t>
-      </w:r>
-    </w:p>
-    <w:p>
-      <w:pPr>
-        <w:pStyle w:val="Heading1"/>
-      </w:pPr>
-      <w:r>
-        <w:t>References</w:t>
+        <w:t>Shane Schmidt</w:t>
+      </w:r>
+      <w:r>
+        <w:t xml:space="preserve"> – </w:t>
+      </w:r>
+      <w:r>
+        <w:t>Former Vice President Midwest Cooling Towers</w:t>
+      </w:r>
+      <w:r>
+        <w:t xml:space="preserve">; </w:t>
       </w:r>
     </w:p>
     <w:p>
@@ -1357,19 +1348,31 @@
         </w:numPr>
       </w:pPr>
       <w:r>
-        <w:t xml:space="preserve">Kevin Sturm – Director of Operation IBA, North America; (571) 250-5831; </w:t>
+        <w:t>John Malton</w:t>
+      </w:r>
+      <w:r>
+        <w:t xml:space="preserve"> – Site </w:t>
+      </w:r>
+      <w:r>
+        <w:t>Manager</w:t>
+      </w:r>
+      <w:r>
+        <w:t xml:space="preserve"> IBA, Oklahoma City,</w:t>
+      </w:r>
+      <w:r>
+        <w:t xml:space="preserve"> OK;</w:t>
+      </w:r>
+      <w:r>
+        <w:t xml:space="preserve"> (405) 549-5028 </w:t>
       </w:r>
       <w:hyperlink r:id="rId7" w:history="1">
         <w:r>
           <w:rPr>
             <w:rStyle w:val="Hyperlink"/>
           </w:rPr>
-          <w:t>Kevin.Sturm@iba-group.com</w:t>
+          <w:t>John.Malton@iba-group.com</w:t>
         </w:r>
       </w:hyperlink>
-      <w:r>
-        <w:t xml:space="preserve"> </w:t>
-      </w:r>
     </w:p>
     <w:p>
       <w:pPr>
@@ -1380,65 +1383,29 @@
         </w:numPr>
       </w:pPr>
       <w:r>
-        <w:t>Ruben Reyes – Site Technical Leader IBA, Oklahoma City,</w:t>
-      </w:r>
-      <w:r>
-        <w:t xml:space="preserve"> OK;</w:t>
-      </w:r>
-      <w:r>
-        <w:t xml:space="preserve"> (</w:t>
-      </w:r>
-      <w:r>
-        <w:t xml:space="preserve">405) 773-6789; </w:t>
+        <w:t xml:space="preserve">See </w:t>
       </w:r>
       <w:hyperlink r:id="rId8" w:history="1">
         <w:r>
           <w:rPr>
             <w:rStyle w:val="Hyperlink"/>
           </w:rPr>
-          <w:t>Ruben.Reyes@iba-group.com</w:t>
+          <w:t>linkedin.com/in/</w:t>
         </w:r>
-      </w:hyperlink>
-    </w:p>
-    <w:p>
-      <w:pPr>
-        <w:pStyle w:val="ListParagraph"/>
-        <w:numPr>
-          <w:ilvl w:val="0"/>
-          <w:numId w:val="25"/>
-        </w:numPr>
-        <w:rPr>
-          <w:rStyle w:val="Hyperlink"/>
-          <w:color w:val="00000A"/>
-          <w:u w:val="none"/>
-        </w:rPr>
-      </w:pPr>
-      <w:r>
-        <w:t>Harold Stalford – Professor, OU AME, Norman</w:t>
-      </w:r>
-      <w:r>
-        <w:t xml:space="preserve">, OK; (405) 325-1742; </w:t>
-      </w:r>
-      <w:hyperlink r:id="rId9" w:history="1">
+        <w:proofErr w:type="spellStart"/>
         <w:r>
           <w:rPr>
             <w:rStyle w:val="Hyperlink"/>
           </w:rPr>
-          <w:t>stalford@ou.edu</w:t>
+          <w:t>jrwiens</w:t>
         </w:r>
+        <w:proofErr w:type="spellEnd"/>
       </w:hyperlink>
-    </w:p>
-    <w:p>
-      <w:pPr>
-        <w:pStyle w:val="ListParagraph"/>
-        <w:numPr>
-          <w:ilvl w:val="0"/>
-          <w:numId w:val="25"/>
-        </w:numPr>
-      </w:pPr>
-      <w:r>
-        <w:t>See LinkedIn projects and SlideShare presentations for examples of some things listed above.</w:t>
-      </w:r>
+      <w:r>
+        <w:t xml:space="preserve"> for examples of some of the experiences mentioned above.</w:t>
+      </w:r>
+      <w:bookmarkStart w:id="1" w:name="_GoBack"/>
+      <w:bookmarkEnd w:id="1"/>
     </w:p>
     <w:sectPr>
       <w:type w:val="continuous"/>
@@ -5374,7 +5341,7 @@
 </file>
 
 <file path=customXml/itemProps1.xml><?xml version="1.0" encoding="utf-8"?>
-<ds:datastoreItem xmlns:ds="http://schemas.openxmlformats.org/officeDocument/2006/customXml" ds:itemID="{92AA0772-B074-49DF-9F89-93B98E243D50}">
+<ds:datastoreItem xmlns:ds="http://schemas.openxmlformats.org/officeDocument/2006/customXml" ds:itemID="{B57B2182-69DF-42CB-94A7-12C794E13915}">
   <ds:schemaRefs>
     <ds:schemaRef ds:uri="http://schemas.openxmlformats.org/officeDocument/2006/bibliography"/>
   </ds:schemaRefs>

</xml_diff>